<commit_message>
added link to locate docx assisngment 1.2
</commit_message>
<xml_diff>
--- a/module-1/Thiemann_Assignment_1.2.docx
+++ b/module-1/Thiemann_Assignment_1.2.docx
@@ -45,7 +45,24 @@
         </w:r>
       </w:hyperlink>
     </w:p>
-    <w:p/>
+    <w:p>
+      <w:pPr>
+        <w:rPr>
+          <w:u w:val="single"/>
+        </w:rPr>
+      </w:pPr>
+      <w:r>
+        <w:rPr>
+          <w:u w:val="single"/>
+        </w:rPr>
+        <w:t>Link to the .docx download:</w:t>
+      </w:r>
+    </w:p>
+    <w:p>
+      <w:r>
+        <w:t>https://github.com/Louman127/csd340/blob/bac174ba9af2605eaafa8cb6c5038dcd95bcb602/module-1/Thiemann_Assignment_1.2.docx</w:t>
+      </w:r>
+    </w:p>
     <w:p>
       <w:pPr>
         <w:rPr>

</xml_diff>